<commit_message>
Added the German Cover Letter
</commit_message>
<xml_diff>
--- a/Official/ActiveJobSearch/German_Job_Application/Doc/Vishnu_Vasan_Nehru_DE_V1.2.docx
+++ b/Official/ActiveJobSearch/German_Job_Application/Doc/Vishnu_Vasan_Nehru_DE_V1.2.docx
@@ -3938,32 +3938,6 @@
           <w:lang w:eastAsia="zh-CN"/>
         </w:rPr>
         <w:t xml:space="preserve">12th Standard – 93% </w:t>
-      </w:r>
-    </w:p>
-    <w:p>
-      <w:pPr>
-        <w:sectPr>
-          <w:type w:val="continuous"/>
-          <w:pgSz w:w="12240" w:h="15840"/>
-          <w:pgMar w:left="720" w:right="720" w:header="0" w:top="630" w:footer="168" w:bottom="450" w:gutter="0"/>
-          <w:formProt w:val="false"/>
-          <w:textDirection w:val="lrTb"/>
-          <w:docGrid w:type="default" w:linePitch="360" w:charSpace="0"/>
-        </w:sectPr>
-      </w:pPr>
-    </w:p>
-    <w:p>
-      <w:pPr>
-        <w:pStyle w:val="Normal"/>
-        <w:widowControl/>
-        <w:suppressAutoHyphens w:val="true"/>
-        <w:bidi w:val="0"/>
-        <w:spacing w:lineRule="auto" w:line="276" w:before="0" w:after="200"/>
-        <w:jc w:val="left"/>
-        <w:rPr/>
-      </w:pPr>
-      <w:r>
-        <w:rPr/>
       </w:r>
     </w:p>
     <w:p>
@@ -6275,6 +6249,171 @@
       <w:szCs w:val="20"/>
     </w:rPr>
   </w:style>
+  <w:style w:type="character" w:styleId="ListLabel161">
+    <w:name w:val="ListLabel 161"/>
+    <w:qFormat/>
+    <w:rPr>
+      <w:rFonts w:cs="Wingdings"/>
+      <w:sz w:val="22"/>
+    </w:rPr>
+  </w:style>
+  <w:style w:type="character" w:styleId="ListLabel162">
+    <w:name w:val="ListLabel 162"/>
+    <w:qFormat/>
+    <w:rPr>
+      <w:rFonts w:cs="Symbol"/>
+      <w:sz w:val="24"/>
+    </w:rPr>
+  </w:style>
+  <w:style w:type="character" w:styleId="ListLabel163">
+    <w:name w:val="ListLabel 163"/>
+    <w:qFormat/>
+    <w:rPr>
+      <w:rFonts w:cs="Courier New"/>
+      <w:sz w:val="20"/>
+    </w:rPr>
+  </w:style>
+  <w:style w:type="character" w:styleId="ListLabel164">
+    <w:name w:val="ListLabel 164"/>
+    <w:qFormat/>
+    <w:rPr>
+      <w:rFonts w:cs="Wingdings"/>
+      <w:sz w:val="20"/>
+    </w:rPr>
+  </w:style>
+  <w:style w:type="character" w:styleId="ListLabel165">
+    <w:name w:val="ListLabel 165"/>
+    <w:qFormat/>
+    <w:rPr>
+      <w:rFonts w:cs="Wingdings"/>
+      <w:sz w:val="20"/>
+    </w:rPr>
+  </w:style>
+  <w:style w:type="character" w:styleId="ListLabel166">
+    <w:name w:val="ListLabel 166"/>
+    <w:qFormat/>
+    <w:rPr>
+      <w:rFonts w:cs="Wingdings"/>
+      <w:sz w:val="20"/>
+    </w:rPr>
+  </w:style>
+  <w:style w:type="character" w:styleId="ListLabel167">
+    <w:name w:val="ListLabel 167"/>
+    <w:qFormat/>
+    <w:rPr>
+      <w:rFonts w:cs="Wingdings"/>
+      <w:sz w:val="20"/>
+    </w:rPr>
+  </w:style>
+  <w:style w:type="character" w:styleId="ListLabel168">
+    <w:name w:val="ListLabel 168"/>
+    <w:qFormat/>
+    <w:rPr>
+      <w:rFonts w:cs="Wingdings"/>
+      <w:sz w:val="20"/>
+    </w:rPr>
+  </w:style>
+  <w:style w:type="character" w:styleId="ListLabel169">
+    <w:name w:val="ListLabel 169"/>
+    <w:qFormat/>
+    <w:rPr>
+      <w:rFonts w:cs="Wingdings"/>
+      <w:sz w:val="20"/>
+    </w:rPr>
+  </w:style>
+  <w:style w:type="character" w:styleId="ListLabel170">
+    <w:name w:val="ListLabel 170"/>
+    <w:qFormat/>
+    <w:rPr>
+      <w:rFonts w:cs="Wingdings"/>
+      <w:sz w:val="20"/>
+    </w:rPr>
+  </w:style>
+  <w:style w:type="character" w:styleId="ListLabel171">
+    <w:name w:val="ListLabel 171"/>
+    <w:qFormat/>
+    <w:rPr>
+      <w:rFonts w:cs="Symbol"/>
+      <w:sz w:val="24"/>
+    </w:rPr>
+  </w:style>
+  <w:style w:type="character" w:styleId="ListLabel172">
+    <w:name w:val="ListLabel 172"/>
+    <w:qFormat/>
+    <w:rPr>
+      <w:rFonts w:cs="Courier New"/>
+      <w:sz w:val="20"/>
+    </w:rPr>
+  </w:style>
+  <w:style w:type="character" w:styleId="ListLabel173">
+    <w:name w:val="ListLabel 173"/>
+    <w:qFormat/>
+    <w:rPr>
+      <w:rFonts w:cs="Wingdings"/>
+      <w:sz w:val="20"/>
+    </w:rPr>
+  </w:style>
+  <w:style w:type="character" w:styleId="ListLabel174">
+    <w:name w:val="ListLabel 174"/>
+    <w:qFormat/>
+    <w:rPr>
+      <w:rFonts w:cs="Wingdings"/>
+      <w:sz w:val="20"/>
+    </w:rPr>
+  </w:style>
+  <w:style w:type="character" w:styleId="ListLabel175">
+    <w:name w:val="ListLabel 175"/>
+    <w:qFormat/>
+    <w:rPr>
+      <w:rFonts w:cs="Wingdings"/>
+      <w:sz w:val="20"/>
+    </w:rPr>
+  </w:style>
+  <w:style w:type="character" w:styleId="ListLabel176">
+    <w:name w:val="ListLabel 176"/>
+    <w:qFormat/>
+    <w:rPr>
+      <w:rFonts w:cs="Wingdings"/>
+      <w:sz w:val="20"/>
+    </w:rPr>
+  </w:style>
+  <w:style w:type="character" w:styleId="ListLabel177">
+    <w:name w:val="ListLabel 177"/>
+    <w:qFormat/>
+    <w:rPr>
+      <w:rFonts w:cs="Wingdings"/>
+      <w:sz w:val="20"/>
+    </w:rPr>
+  </w:style>
+  <w:style w:type="character" w:styleId="ListLabel178">
+    <w:name w:val="ListLabel 178"/>
+    <w:qFormat/>
+    <w:rPr>
+      <w:rFonts w:cs="Wingdings"/>
+      <w:sz w:val="20"/>
+    </w:rPr>
+  </w:style>
+  <w:style w:type="character" w:styleId="ListLabel179">
+    <w:name w:val="ListLabel 179"/>
+    <w:qFormat/>
+    <w:rPr>
+      <w:rFonts w:cs="Wingdings"/>
+      <w:sz w:val="20"/>
+    </w:rPr>
+  </w:style>
+  <w:style w:type="character" w:styleId="ListLabel180">
+    <w:name w:val="ListLabel 180"/>
+    <w:qFormat/>
+    <w:rPr>
+      <w:rFonts w:ascii="Cambria" w:hAnsi="Cambria" w:cs="Cambria"/>
+      <w:b/>
+      <w:bCs/>
+      <w:iCs/>
+      <w:color w:val="000000"/>
+      <w:sz w:val="20"/>
+      <w:szCs w:val="20"/>
+    </w:rPr>
+  </w:style>
   <w:style w:type="paragraph" w:styleId="Heading">
     <w:name w:val="Heading"/>
     <w:basedOn w:val="Normal"/>

</xml_diff>